<commit_message>
add home + fix ui
</commit_message>
<xml_diff>
--- a/module.docx
+++ b/module.docx
@@ -822,12 +822,14 @@
         <w:rPr>
           <w:sz w:val="24"/>
           <w:szCs w:val="24"/>
-        </w:rPr>
-      </w:pPr>
-      <w:r>
-        <w:rPr>
-          <w:sz w:val="24"/>
-          <w:szCs w:val="24"/>
+          <w:highlight w:val="yellow"/>
+        </w:rPr>
+      </w:pPr>
+      <w:r>
+        <w:rPr>
+          <w:sz w:val="24"/>
+          <w:szCs w:val="24"/>
+          <w:highlight w:val="yellow"/>
         </w:rPr>
         <w:t xml:space="preserve">Display </w:t>
       </w:r>
@@ -837,6 +839,7 @@
           <w:bCs/>
           <w:sz w:val="24"/>
           <w:szCs w:val="24"/>
+          <w:highlight w:val="yellow"/>
         </w:rPr>
         <w:t>a list of items from your business</w:t>
       </w:r>
@@ -844,6 +847,7 @@
         <w:rPr>
           <w:sz w:val="24"/>
           <w:szCs w:val="24"/>
+          <w:highlight w:val="yellow"/>
         </w:rPr>
         <w:t>, display information such as image thumbnail, item nail, and item price (if any).</w:t>
       </w:r>
@@ -858,12 +862,14 @@
         <w:rPr>
           <w:sz w:val="24"/>
           <w:szCs w:val="24"/>
-        </w:rPr>
-      </w:pPr>
-      <w:r>
-        <w:rPr>
-          <w:sz w:val="24"/>
-          <w:szCs w:val="24"/>
+          <w:highlight w:val="yellow"/>
+        </w:rPr>
+      </w:pPr>
+      <w:r>
+        <w:rPr>
+          <w:sz w:val="24"/>
+          <w:szCs w:val="24"/>
+          <w:highlight w:val="yellow"/>
         </w:rPr>
         <w:t xml:space="preserve">If any of the items is tapped, it will redirect to </w:t>
       </w:r>
@@ -873,6 +879,7 @@
           <w:bCs/>
           <w:sz w:val="24"/>
           <w:szCs w:val="24"/>
+          <w:highlight w:val="yellow"/>
         </w:rPr>
         <w:t>Detail Page.</w:t>
       </w:r>
@@ -1099,14 +1106,16 @@
           <w:bCs/>
           <w:sz w:val="24"/>
           <w:szCs w:val="24"/>
-        </w:rPr>
-      </w:pPr>
-      <w:r>
-        <w:rPr>
-          <w:b/>
-          <w:bCs/>
-          <w:sz w:val="24"/>
-          <w:szCs w:val="24"/>
+          <w:highlight w:val="yellow"/>
+        </w:rPr>
+      </w:pPr>
+      <w:r>
+        <w:rPr>
+          <w:b/>
+          <w:bCs/>
+          <w:sz w:val="24"/>
+          <w:szCs w:val="24"/>
+          <w:highlight w:val="yellow"/>
         </w:rPr>
         <w:t>Second Tab</w:t>
       </w:r>
@@ -1121,14 +1130,16 @@
         <w:rPr>
           <w:sz w:val="24"/>
           <w:szCs w:val="24"/>
-        </w:rPr>
-      </w:pPr>
-      <w:r>
-        <w:rPr>
-          <w:b/>
-          <w:bCs/>
-          <w:sz w:val="24"/>
-          <w:szCs w:val="24"/>
+          <w:highlight w:val="yellow"/>
+        </w:rPr>
+      </w:pPr>
+      <w:r>
+        <w:rPr>
+          <w:b/>
+          <w:bCs/>
+          <w:sz w:val="24"/>
+          <w:szCs w:val="24"/>
+          <w:highlight w:val="yellow"/>
         </w:rPr>
         <w:t>Display list of reviews/comments</w:t>
       </w:r>
@@ -1136,6 +1147,7 @@
         <w:rPr>
           <w:sz w:val="24"/>
           <w:szCs w:val="24"/>
+          <w:highlight w:val="yellow"/>
         </w:rPr>
         <w:t>, each should contain the username/email of the user and the review/comment itself.</w:t>
       </w:r>

</xml_diff>